<commit_message>
Retouche diagramme de classe et cdc
</commit_message>
<xml_diff>
--- a/documents/documents_techniques/cahier_des_charges/CDC_mise_en_page.docx
+++ b/documents/documents_techniques/cahier_des_charges/CDC_mise_en_page.docx
@@ -1071,7 +1071,21 @@
                 <w:rStyle w:val="Lienhypertexte"/>
                 <w:noProof/>
               </w:rPr>
-              <w:t>Règles pour le questionnaire :</w:t>
+              <w:t xml:space="preserve">Règles pour le </w:t>
+            </w:r>
+            <w:r>
+              <w:rPr>
+                <w:rStyle w:val="Lienhypertexte"/>
+                <w:noProof/>
+              </w:rPr>
+              <w:t>sondage</w:t>
+            </w:r>
+            <w:r>
+              <w:rPr>
+                <w:rStyle w:val="Lienhypertexte"/>
+                <w:noProof/>
+              </w:rPr>
+              <w:t> :</w:t>
             </w:r>
             <w:r>
               <w:rPr>
@@ -1806,7 +1820,14 @@
                 <w:rStyle w:val="Lienhypertexte"/>
                 <w:noProof/>
               </w:rPr>
-              <w:t>V  Le questionnaire</w:t>
+              <w:t xml:space="preserve">V  Le </w:t>
+            </w:r>
+            <w:r>
+              <w:rPr>
+                <w:rStyle w:val="Lienhypertexte"/>
+                <w:noProof/>
+              </w:rPr>
+              <w:t>sondage</w:t>
             </w:r>
             <w:r>
               <w:rPr>
@@ -1893,7 +1914,14 @@
                 <w:rStyle w:val="Lienhypertexte"/>
                 <w:noProof/>
               </w:rPr>
-              <w:t>Création d’un questionnaire</w:t>
+              <w:t xml:space="preserve">Création d’un </w:t>
+            </w:r>
+            <w:r>
+              <w:rPr>
+                <w:rStyle w:val="Lienhypertexte"/>
+                <w:noProof/>
+              </w:rPr>
+              <w:t>sondage</w:t>
             </w:r>
             <w:r>
               <w:rPr>
@@ -2071,7 +2099,15 @@
                 <w:rFonts w:cstheme="minorHAnsi"/>
                 <w:noProof/>
               </w:rPr>
-              <w:t>Un résumé descriptif du questionnaire</w:t>
+              <w:t xml:space="preserve">Un résumé descriptif du </w:t>
+            </w:r>
+            <w:r>
+              <w:rPr>
+                <w:rStyle w:val="Lienhypertexte"/>
+                <w:rFonts w:cstheme="minorHAnsi"/>
+                <w:noProof/>
+              </w:rPr>
+              <w:t>sondage</w:t>
             </w:r>
             <w:r>
               <w:rPr>
@@ -2646,7 +2682,19 @@
         <w:rPr>
           <w:rFonts w:ascii="Verdana" w:hAnsi="Verdana" w:cs="Arial"/>
         </w:rPr>
-        <w:t>ment des actions de formation à l'accessibilité pour lesquelles ils ont besoin d'un outil permettant de créer des questionnaires et centraliser les réponses.</w:t>
+        <w:t xml:space="preserve">ment des actions de formation à l'accessibilité pour lesquelles ils ont besoin d'un outil permettant de créer des </w:t>
+      </w:r>
+      <w:r>
+        <w:rPr>
+          <w:rFonts w:ascii="Verdana" w:hAnsi="Verdana" w:cs="Arial"/>
+        </w:rPr>
+        <w:t>sondage</w:t>
+      </w:r>
+      <w:r>
+        <w:rPr>
+          <w:rFonts w:ascii="Verdana" w:hAnsi="Verdana" w:cs="Arial"/>
+        </w:rPr>
+        <w:t>s et centraliser les réponses.</w:t>
       </w:r>
     </w:p>
     <w:p>
@@ -2760,7 +2808,19 @@
         <w:rPr>
           <w:rFonts w:ascii="Verdana" w:hAnsi="Verdana" w:cs="Arial"/>
         </w:rPr>
-        <w:t xml:space="preserve">des questionnaires et de les </w:t>
+        <w:t xml:space="preserve">des </w:t>
+      </w:r>
+      <w:r>
+        <w:rPr>
+          <w:rFonts w:ascii="Verdana" w:hAnsi="Verdana" w:cs="Arial"/>
+        </w:rPr>
+        <w:t>sondag</w:t>
+      </w:r>
+      <w:r>
+        <w:rPr>
+          <w:rFonts w:ascii="Verdana" w:hAnsi="Verdana" w:cs="Arial"/>
+        </w:rPr>
+        <w:t xml:space="preserve">es et de les </w:t>
       </w:r>
       <w:r>
         <w:rPr>
@@ -2810,7 +2870,31 @@
         <w:rPr>
           <w:rFonts w:ascii="Verdana" w:hAnsi="Verdana" w:cs="Arial"/>
         </w:rPr>
-        <w:t xml:space="preserve">Envoyer un questionnaire à des participants d'une formation (dans ce cas </w:t>
+        <w:t xml:space="preserve">Envoyer un </w:t>
+      </w:r>
+      <w:r>
+        <w:rPr>
+          <w:rFonts w:ascii="Verdana" w:hAnsi="Verdana" w:cs="Arial"/>
+        </w:rPr>
+        <w:t>sondag</w:t>
+      </w:r>
+      <w:r>
+        <w:rPr>
+          <w:rFonts w:ascii="Verdana" w:hAnsi="Verdana" w:cs="Arial"/>
+        </w:rPr>
+        <w:t>e</w:t>
+      </w:r>
+      <w:r>
+        <w:rPr>
+          <w:rFonts w:ascii="Verdana" w:hAnsi="Verdana" w:cs="Arial"/>
+        </w:rPr>
+        <w:t xml:space="preserve"> </w:t>
+      </w:r>
+      <w:r>
+        <w:rPr>
+          <w:rFonts w:ascii="Verdana" w:hAnsi="Verdana" w:cs="Arial"/>
+        </w:rPr>
+        <w:t xml:space="preserve">à des participants d'une formation (dans ce cas </w:t>
       </w:r>
       <w:proofErr w:type="spellStart"/>
       <w:r>
@@ -2844,7 +2928,31 @@
         <w:rPr>
           <w:rFonts w:ascii="Verdana" w:hAnsi="Verdana" w:cs="Arial"/>
         </w:rPr>
-        <w:t>Envoyer un questionnaire à plusieurs personnes pour recueillir des avis anonymisés.</w:t>
+        <w:t xml:space="preserve">Envoyer un </w:t>
+      </w:r>
+      <w:r>
+        <w:rPr>
+          <w:rFonts w:ascii="Verdana" w:hAnsi="Verdana" w:cs="Arial"/>
+        </w:rPr>
+        <w:t>sondag</w:t>
+      </w:r>
+      <w:r>
+        <w:rPr>
+          <w:rFonts w:ascii="Verdana" w:hAnsi="Verdana" w:cs="Arial"/>
+        </w:rPr>
+        <w:t>e</w:t>
+      </w:r>
+      <w:r>
+        <w:rPr>
+          <w:rFonts w:ascii="Verdana" w:hAnsi="Verdana" w:cs="Arial"/>
+        </w:rPr>
+        <w:t xml:space="preserve"> </w:t>
+      </w:r>
+      <w:r>
+        <w:rPr>
+          <w:rFonts w:ascii="Verdana" w:hAnsi="Verdana" w:cs="Arial"/>
+        </w:rPr>
+        <w:t>à plusieurs personnes pour recueillir des avis anonymisés.</w:t>
       </w:r>
     </w:p>
     <w:p>
@@ -2863,7 +2971,31 @@
         <w:rPr>
           <w:rFonts w:ascii="Verdana" w:hAnsi="Verdana" w:cs="Arial"/>
         </w:rPr>
-        <w:t>Analyser les données des questionnaires retournés.</w:t>
+        <w:t xml:space="preserve">Analyser les données des </w:t>
+      </w:r>
+      <w:r>
+        <w:rPr>
+          <w:rFonts w:ascii="Verdana" w:hAnsi="Verdana" w:cs="Arial"/>
+        </w:rPr>
+        <w:t>sondag</w:t>
+      </w:r>
+      <w:r>
+        <w:rPr>
+          <w:rFonts w:ascii="Verdana" w:hAnsi="Verdana" w:cs="Arial"/>
+        </w:rPr>
+        <w:t>e</w:t>
+      </w:r>
+      <w:r>
+        <w:rPr>
+          <w:rFonts w:ascii="Verdana" w:hAnsi="Verdana" w:cs="Arial"/>
+        </w:rPr>
+        <w:t xml:space="preserve">s </w:t>
+      </w:r>
+      <w:r>
+        <w:rPr>
+          <w:rFonts w:ascii="Verdana" w:hAnsi="Verdana" w:cs="Arial"/>
+        </w:rPr>
+        <w:t>retournés.</w:t>
       </w:r>
     </w:p>
     <w:p>
@@ -2965,7 +3097,25 @@
         <w:rPr>
           <w:rFonts w:ascii="Verdana" w:hAnsi="Verdana" w:cs="Arial"/>
         </w:rPr>
-        <w:t xml:space="preserve">L'application web et les questionnaires </w:t>
+        <w:t xml:space="preserve">L'application web et les </w:t>
+      </w:r>
+      <w:r>
+        <w:rPr>
+          <w:rFonts w:ascii="Verdana" w:hAnsi="Verdana" w:cs="Arial"/>
+        </w:rPr>
+        <w:t>sondag</w:t>
+      </w:r>
+      <w:r>
+        <w:rPr>
+          <w:rFonts w:ascii="Verdana" w:hAnsi="Verdana" w:cs="Arial"/>
+        </w:rPr>
+        <w:t>e</w:t>
+      </w:r>
+      <w:r>
+        <w:rPr>
+          <w:rFonts w:ascii="Verdana" w:hAnsi="Verdana" w:cs="Arial"/>
+        </w:rPr>
+        <w:t xml:space="preserve">s </w:t>
       </w:r>
       <w:proofErr w:type="spellStart"/>
       <w:r>
@@ -3136,7 +3286,6 @@
       <w:bookmarkStart w:id="8" w:name="_Toc98252244"/>
       <w:bookmarkStart w:id="9" w:name="_Toc98487184"/>
       <w:r>
-        <w:lastRenderedPageBreak/>
         <w:t>Les cibles</w:t>
       </w:r>
       <w:bookmarkEnd w:id="8"/>
@@ -3173,7 +3322,31 @@
         <w:rPr>
           <w:rFonts w:ascii="Verdana" w:hAnsi="Verdana" w:cs="Arial"/>
         </w:rPr>
-        <w:t xml:space="preserve"> pour concevoir des questionnaires et consulter les réponses.</w:t>
+        <w:t xml:space="preserve"> pour concevoir des </w:t>
+      </w:r>
+      <w:r>
+        <w:rPr>
+          <w:rFonts w:ascii="Verdana" w:hAnsi="Verdana" w:cs="Arial"/>
+        </w:rPr>
+        <w:t>sondag</w:t>
+      </w:r>
+      <w:r>
+        <w:rPr>
+          <w:rFonts w:ascii="Verdana" w:hAnsi="Verdana" w:cs="Arial"/>
+        </w:rPr>
+        <w:t>e</w:t>
+      </w:r>
+      <w:r>
+        <w:rPr>
+          <w:rFonts w:ascii="Verdana" w:hAnsi="Verdana" w:cs="Arial"/>
+        </w:rPr>
+        <w:t xml:space="preserve">s </w:t>
+      </w:r>
+      <w:r>
+        <w:rPr>
+          <w:rFonts w:ascii="Verdana" w:hAnsi="Verdana" w:cs="Arial"/>
+        </w:rPr>
+        <w:t>et consulter les réponses.</w:t>
       </w:r>
     </w:p>
     <w:p>
@@ -3190,6 +3363,7 @@
         <w:rPr>
           <w:rFonts w:ascii="Verdana" w:hAnsi="Verdana" w:cs="Arial"/>
         </w:rPr>
+        <w:lastRenderedPageBreak/>
         <w:t xml:space="preserve">Les utilisateurs secondaires seront les stagiaires des formations </w:t>
       </w:r>
       <w:proofErr w:type="spellStart"/>
@@ -3204,7 +3378,19 @@
         <w:rPr>
           <w:rFonts w:ascii="Verdana" w:hAnsi="Verdana" w:cs="Arial"/>
         </w:rPr>
-        <w:t xml:space="preserve"> mais également d'autres utilisateurs ciblés pour seulement l'accès aux questionnaires.</w:t>
+        <w:t xml:space="preserve"> mais également d'autres utilisateurs ciblés pour seulement l'accès aux </w:t>
+      </w:r>
+      <w:r>
+        <w:rPr>
+          <w:rFonts w:ascii="Verdana" w:hAnsi="Verdana" w:cs="Arial"/>
+        </w:rPr>
+        <w:t>sondage</w:t>
+      </w:r>
+      <w:r>
+        <w:rPr>
+          <w:rFonts w:ascii="Verdana" w:hAnsi="Verdana" w:cs="Arial"/>
+        </w:rPr>
+        <w:t>s.</w:t>
       </w:r>
     </w:p>
     <w:p>
@@ -3388,7 +3574,19 @@
         <w:rPr>
           <w:rFonts w:ascii="Verdana" w:hAnsi="Verdana"/>
         </w:rPr>
-        <w:t>Une interface front qui sera exclusivement disponible via des questionnaires</w:t>
+        <w:t xml:space="preserve">Une interface front qui sera exclusivement disponible via des </w:t>
+      </w:r>
+      <w:r>
+        <w:rPr>
+          <w:rFonts w:ascii="Verdana" w:hAnsi="Verdana"/>
+        </w:rPr>
+        <w:t>sondage</w:t>
+      </w:r>
+      <w:r>
+        <w:rPr>
+          <w:rFonts w:ascii="Verdana" w:hAnsi="Verdana"/>
+        </w:rPr>
+        <w:t>s</w:t>
       </w:r>
       <w:r>
         <w:rPr>
@@ -3448,7 +3646,19 @@
         <w:rPr>
           <w:rFonts w:ascii="Verdana" w:hAnsi="Verdana"/>
         </w:rPr>
-        <w:t xml:space="preserve">D'accéder à des questionnaires (sous réserve d'avoir reçu un lien direct par email) et d'y </w:t>
+        <w:t xml:space="preserve">D'accéder à des </w:t>
+      </w:r>
+      <w:r>
+        <w:rPr>
+          <w:rFonts w:ascii="Verdana" w:hAnsi="Verdana"/>
+        </w:rPr>
+        <w:t>sondage</w:t>
+      </w:r>
+      <w:r>
+        <w:rPr>
+          <w:rFonts w:ascii="Verdana" w:hAnsi="Verdana"/>
+        </w:rPr>
+        <w:t xml:space="preserve">s (sous réserve d'avoir reçu un lien direct par email) et d'y </w:t>
       </w:r>
       <w:proofErr w:type="spellStart"/>
       <w:proofErr w:type="gramStart"/>
@@ -3524,7 +3734,19 @@
         <w:rPr>
           <w:rFonts w:ascii="Verdana" w:hAnsi="Verdana"/>
         </w:rPr>
-        <w:t>des questionnaires</w:t>
+        <w:t xml:space="preserve">des </w:t>
+      </w:r>
+      <w:r>
+        <w:rPr>
+          <w:rFonts w:ascii="Verdana" w:hAnsi="Verdana"/>
+        </w:rPr>
+        <w:t>sondage</w:t>
+      </w:r>
+      <w:r>
+        <w:rPr>
+          <w:rFonts w:ascii="Verdana" w:hAnsi="Verdana"/>
+        </w:rPr>
+        <w:t>s</w:t>
       </w:r>
       <w:r>
         <w:rPr>
@@ -3536,8 +3758,16 @@
         <w:rPr>
           <w:rFonts w:ascii="Verdana" w:hAnsi="Verdana"/>
         </w:rPr>
-        <w:t xml:space="preserve"> avec leurs emails</w:t>
-      </w:r>
+        <w:t xml:space="preserve"> avec leurs </w:t>
+      </w:r>
+      <w:proofErr w:type="gramStart"/>
+      <w:r>
+        <w:rPr>
+          <w:rFonts w:ascii="Verdana" w:hAnsi="Verdana"/>
+        </w:rPr>
+        <w:t>emails</w:t>
+      </w:r>
+      <w:proofErr w:type="gramEnd"/>
     </w:p>
     <w:p>
       <w:pPr>
@@ -3553,7 +3783,13 @@
         <w:rPr>
           <w:rFonts w:ascii="Verdana" w:hAnsi="Verdana"/>
         </w:rPr>
-        <w:t>De consulter les réponses et des statistiques pour chaque questionnaire</w:t>
+        <w:t xml:space="preserve">De consulter les réponses et des statistiques pour chaque </w:t>
+      </w:r>
+      <w:r>
+        <w:rPr>
+          <w:rFonts w:ascii="Verdana" w:hAnsi="Verdana"/>
+        </w:rPr>
+        <w:t>sondage</w:t>
       </w:r>
     </w:p>
     <w:p>
@@ -3882,8 +4118,13 @@
       <w:bookmarkStart w:id="19" w:name="_Toc98252248"/>
       <w:bookmarkStart w:id="20" w:name="_Toc98487188"/>
       <w:r>
-        <w:lastRenderedPageBreak/>
-        <w:t>Règles pour le questionnaire :</w:t>
+        <w:t xml:space="preserve">Règles pour le </w:t>
+      </w:r>
+      <w:r>
+        <w:t>sondage</w:t>
+      </w:r>
+      <w:r>
+        <w:t> :</w:t>
       </w:r>
       <w:bookmarkEnd w:id="18"/>
       <w:bookmarkEnd w:id="19"/>
@@ -3915,7 +4156,19 @@
         <w:rPr>
           <w:rFonts w:ascii="Verdana" w:hAnsi="Verdana"/>
         </w:rPr>
-        <w:t>n admin ou super-admin peut créer un ou plusieurs questionnaires</w:t>
+        <w:t xml:space="preserve">n admin ou super-admin peut créer un ou plusieurs </w:t>
+      </w:r>
+      <w:r>
+        <w:rPr>
+          <w:rFonts w:ascii="Verdana" w:hAnsi="Verdana"/>
+        </w:rPr>
+        <w:t>sondage</w:t>
+      </w:r>
+      <w:r>
+        <w:rPr>
+          <w:rFonts w:ascii="Verdana" w:hAnsi="Verdana"/>
+        </w:rPr>
+        <w:t>s</w:t>
       </w:r>
     </w:p>
     <w:p>
@@ -3941,7 +4194,19 @@
         <w:rPr>
           <w:rFonts w:ascii="Verdana" w:hAnsi="Verdana"/>
         </w:rPr>
-        <w:t xml:space="preserve">n questionnaire ne peut être </w:t>
+        <w:t xml:space="preserve">n </w:t>
+      </w:r>
+      <w:r>
+        <w:rPr>
+          <w:rFonts w:ascii="Verdana" w:hAnsi="Verdana"/>
+        </w:rPr>
+        <w:t>sondage</w:t>
+      </w:r>
+      <w:r>
+        <w:rPr>
+          <w:rFonts w:ascii="Verdana" w:hAnsi="Verdana"/>
+        </w:rPr>
+        <w:t xml:space="preserve"> ne peut être </w:t>
       </w:r>
       <w:r>
         <w:rPr>
@@ -3979,7 +4244,31 @@
         <w:rPr>
           <w:rFonts w:ascii="Verdana" w:hAnsi="Verdana"/>
         </w:rPr>
-        <w:t>Un questionnaire peut être dupliqué (créé à partir d'un autre formulaire) que par un seul admin, super-admin)</w:t>
+        <w:t xml:space="preserve">Un </w:t>
+      </w:r>
+      <w:r>
+        <w:rPr>
+          <w:rFonts w:ascii="Verdana" w:hAnsi="Verdana" w:cs="Arial"/>
+        </w:rPr>
+        <w:t>sondag</w:t>
+      </w:r>
+      <w:r>
+        <w:rPr>
+          <w:rFonts w:ascii="Verdana" w:hAnsi="Verdana" w:cs="Arial"/>
+        </w:rPr>
+        <w:t>e</w:t>
+      </w:r>
+      <w:r>
+        <w:rPr>
+          <w:rFonts w:ascii="Verdana" w:hAnsi="Verdana" w:cs="Arial"/>
+        </w:rPr>
+        <w:t xml:space="preserve"> </w:t>
+      </w:r>
+      <w:r>
+        <w:rPr>
+          <w:rFonts w:ascii="Verdana" w:hAnsi="Verdana"/>
+        </w:rPr>
+        <w:t>peut être dupliqué (créé à partir d'un autre formulaire) que par un seul admin, super-admin)</w:t>
       </w:r>
     </w:p>
     <w:p>
@@ -3999,13 +4288,26 @@
         <w:rPr>
           <w:rFonts w:ascii="Verdana" w:hAnsi="Verdana"/>
         </w:rPr>
+        <w:lastRenderedPageBreak/>
         <w:t xml:space="preserve">Un admin </w:t>
       </w:r>
       <w:r>
         <w:rPr>
           <w:rFonts w:ascii="Verdana" w:hAnsi="Verdana"/>
         </w:rPr>
-        <w:t>ou super-admin pourra consulter tous les questionnaires</w:t>
+        <w:t xml:space="preserve">ou super-admin pourra consulter tous les </w:t>
+      </w:r>
+      <w:r>
+        <w:rPr>
+          <w:rFonts w:ascii="Verdana" w:hAnsi="Verdana"/>
+        </w:rPr>
+        <w:t>sondage</w:t>
+      </w:r>
+      <w:r>
+        <w:rPr>
+          <w:rFonts w:ascii="Verdana" w:hAnsi="Verdana"/>
+        </w:rPr>
+        <w:t>s</w:t>
       </w:r>
     </w:p>
     <w:p>
@@ -4031,7 +4333,19 @@
         <w:rPr>
           <w:rFonts w:ascii="Verdana" w:hAnsi="Verdana"/>
         </w:rPr>
-        <w:t xml:space="preserve"> admin ne pourra modifier que les questionnaires qu’il aura créés</w:t>
+        <w:t xml:space="preserve"> admin ne pourra modifier que les </w:t>
+      </w:r>
+      <w:r>
+        <w:rPr>
+          <w:rFonts w:ascii="Verdana" w:hAnsi="Verdana"/>
+        </w:rPr>
+        <w:t>sondage</w:t>
+      </w:r>
+      <w:r>
+        <w:rPr>
+          <w:rFonts w:ascii="Verdana" w:hAnsi="Verdana"/>
+        </w:rPr>
+        <w:t>s qu’il aura créés</w:t>
       </w:r>
     </w:p>
     <w:p>
@@ -4069,7 +4383,19 @@
         <w:rPr>
           <w:rFonts w:ascii="Verdana" w:hAnsi="Verdana"/>
         </w:rPr>
-        <w:t>pourra supprimer que les questionnaires qu’il aura créés</w:t>
+        <w:t xml:space="preserve">pourra supprimer que les </w:t>
+      </w:r>
+      <w:r>
+        <w:rPr>
+          <w:rFonts w:ascii="Verdana" w:hAnsi="Verdana"/>
+        </w:rPr>
+        <w:t>sondage</w:t>
+      </w:r>
+      <w:r>
+        <w:rPr>
+          <w:rFonts w:ascii="Verdana" w:hAnsi="Verdana"/>
+        </w:rPr>
+        <w:t>s qu’il aura créés</w:t>
       </w:r>
     </w:p>
     <w:p>
@@ -4095,7 +4421,19 @@
         <w:rPr>
           <w:rFonts w:ascii="Verdana" w:hAnsi="Verdana"/>
         </w:rPr>
-        <w:t>n super-admin pourra modifier un ou plusieurs questionnaires</w:t>
+        <w:t xml:space="preserve">n super-admin pourra modifier un ou plusieurs </w:t>
+      </w:r>
+      <w:r>
+        <w:rPr>
+          <w:rFonts w:ascii="Verdana" w:hAnsi="Verdana"/>
+        </w:rPr>
+        <w:t>sondage</w:t>
+      </w:r>
+      <w:r>
+        <w:rPr>
+          <w:rFonts w:ascii="Verdana" w:hAnsi="Verdana"/>
+        </w:rPr>
+        <w:t>s</w:t>
       </w:r>
     </w:p>
     <w:p>
@@ -4121,7 +4459,19 @@
         <w:rPr>
           <w:rFonts w:ascii="Verdana" w:hAnsi="Verdana"/>
         </w:rPr>
-        <w:t>n super-admin pourra supprimer un ou plusieurs questionnaires</w:t>
+        <w:t xml:space="preserve">n super-admin pourra supprimer un ou plusieurs </w:t>
+      </w:r>
+      <w:r>
+        <w:rPr>
+          <w:rFonts w:ascii="Verdana" w:hAnsi="Verdana"/>
+        </w:rPr>
+        <w:t>sondage</w:t>
+      </w:r>
+      <w:r>
+        <w:rPr>
+          <w:rFonts w:ascii="Verdana" w:hAnsi="Verdana"/>
+        </w:rPr>
+        <w:t>s</w:t>
       </w:r>
     </w:p>
     <w:p>
@@ -4147,7 +4497,19 @@
         <w:rPr>
           <w:rFonts w:ascii="Verdana" w:hAnsi="Verdana"/>
         </w:rPr>
-        <w:t>n questionnaire pourra être modifi</w:t>
+        <w:t xml:space="preserve">n </w:t>
+      </w:r>
+      <w:r>
+        <w:rPr>
+          <w:rFonts w:ascii="Verdana" w:hAnsi="Verdana"/>
+        </w:rPr>
+        <w:t>sondage</w:t>
+      </w:r>
+      <w:r>
+        <w:rPr>
+          <w:rFonts w:ascii="Verdana" w:hAnsi="Verdana"/>
+        </w:rPr>
+        <w:t xml:space="preserve"> pourra être modifi</w:t>
       </w:r>
       <w:r>
         <w:rPr>
@@ -4176,7 +4538,19 @@
         <w:rPr>
           <w:rFonts w:ascii="Verdana" w:hAnsi="Verdana"/>
         </w:rPr>
-        <w:t>n questionnaire pourra être supprim</w:t>
+        <w:t xml:space="preserve">n </w:t>
+      </w:r>
+      <w:r>
+        <w:rPr>
+          <w:rFonts w:ascii="Verdana" w:hAnsi="Verdana"/>
+        </w:rPr>
+        <w:t>sondage</w:t>
+      </w:r>
+      <w:r>
+        <w:rPr>
+          <w:rFonts w:ascii="Verdana" w:hAnsi="Verdana"/>
+        </w:rPr>
+        <w:t xml:space="preserve"> pourra être supprim</w:t>
       </w:r>
       <w:r>
         <w:rPr>
@@ -4724,7 +5098,6 @@
       <w:bookmarkStart w:id="34" w:name="_Toc98252253"/>
       <w:bookmarkStart w:id="35" w:name="_Toc98487193"/>
       <w:r>
-        <w:lastRenderedPageBreak/>
         <w:t>Espace administration</w:t>
       </w:r>
       <w:bookmarkEnd w:id="33"/>
@@ -4744,7 +5117,19 @@
         <w:rPr>
           <w:rFonts w:ascii="Verdana" w:hAnsi="Verdana"/>
         </w:rPr>
-        <w:t>Cet espace donnera sur une page qui sera l’index. On y trouvera un tableau récapitulatif de tous les questionnaires, ainsi que les boutons :</w:t>
+        <w:t xml:space="preserve">Cet espace donnera sur une page qui sera l’index. On y trouvera un tableau récapitulatif de tous les </w:t>
+      </w:r>
+      <w:r>
+        <w:rPr>
+          <w:rFonts w:ascii="Verdana" w:hAnsi="Verdana"/>
+        </w:rPr>
+        <w:t>sondage</w:t>
+      </w:r>
+      <w:r>
+        <w:rPr>
+          <w:rFonts w:ascii="Verdana" w:hAnsi="Verdana"/>
+        </w:rPr>
+        <w:t>s, ainsi que les boutons :</w:t>
       </w:r>
     </w:p>
     <w:p>
@@ -4771,7 +5156,13 @@
         <w:rPr>
           <w:rFonts w:ascii="Verdana" w:hAnsi="Verdana"/>
         </w:rPr>
-        <w:t>n lien pour créer un questionnaire</w:t>
+        <w:t xml:space="preserve">n lien pour créer un </w:t>
+      </w:r>
+      <w:r>
+        <w:rPr>
+          <w:rFonts w:ascii="Verdana" w:hAnsi="Verdana"/>
+        </w:rPr>
+        <w:t>sondage</w:t>
       </w:r>
     </w:p>
     <w:p>
@@ -4798,7 +5189,19 @@
         <w:rPr>
           <w:rFonts w:ascii="Verdana" w:hAnsi="Verdana"/>
         </w:rPr>
-        <w:t>n lien pour voir les informations du questionnaire en détail</w:t>
+        <w:t xml:space="preserve">n lien pour voir les informations du </w:t>
+      </w:r>
+      <w:r>
+        <w:rPr>
+          <w:rFonts w:ascii="Verdana" w:hAnsi="Verdana"/>
+        </w:rPr>
+        <w:t>sondage</w:t>
+      </w:r>
+      <w:r>
+        <w:rPr>
+          <w:rFonts w:ascii="Verdana" w:hAnsi="Verdana"/>
+        </w:rPr>
+        <w:t xml:space="preserve"> en détail</w:t>
       </w:r>
       <w:r>
         <w:rPr>
@@ -4824,7 +5227,19 @@
         <w:rPr>
           <w:rFonts w:ascii="Verdana" w:hAnsi="Verdana"/>
         </w:rPr>
-        <w:t>Le questionnaire et ses questions</w:t>
+        <w:t xml:space="preserve">Le </w:t>
+      </w:r>
+      <w:r>
+        <w:rPr>
+          <w:rFonts w:ascii="Verdana" w:hAnsi="Verdana"/>
+        </w:rPr>
+        <w:t>sondage</w:t>
+      </w:r>
+      <w:r>
+        <w:rPr>
+          <w:rFonts w:ascii="Verdana" w:hAnsi="Verdana"/>
+        </w:rPr>
+        <w:t xml:space="preserve"> et ses questions</w:t>
       </w:r>
     </w:p>
     <w:p>
@@ -4865,13 +5280,20 @@
         <w:rPr>
           <w:rFonts w:ascii="Verdana" w:hAnsi="Verdana"/>
         </w:rPr>
+        <w:lastRenderedPageBreak/>
         <w:t>U</w:t>
       </w:r>
       <w:r>
         <w:rPr>
           <w:rFonts w:ascii="Verdana" w:hAnsi="Verdana"/>
         </w:rPr>
-        <w:t>n lien pour modifier un questionnaire</w:t>
+        <w:t xml:space="preserve">n lien pour modifier un </w:t>
+      </w:r>
+      <w:r>
+        <w:rPr>
+          <w:rFonts w:ascii="Verdana" w:hAnsi="Verdana"/>
+        </w:rPr>
+        <w:t>sondage</w:t>
       </w:r>
     </w:p>
     <w:p>
@@ -4892,7 +5314,19 @@
         <w:rPr>
           <w:rFonts w:ascii="Verdana" w:hAnsi="Verdana"/>
         </w:rPr>
-        <w:t>Un lien pour dupliquer un questionnaire (créer un nouveau formulaire à partir d'un autre)</w:t>
+        <w:t xml:space="preserve">Un lien pour dupliquer un </w:t>
+      </w:r>
+      <w:r>
+        <w:rPr>
+          <w:rFonts w:ascii="Verdana" w:hAnsi="Verdana"/>
+        </w:rPr>
+        <w:t>sondage</w:t>
+      </w:r>
+      <w:r>
+        <w:rPr>
+          <w:rFonts w:ascii="Verdana" w:hAnsi="Verdana"/>
+        </w:rPr>
+        <w:t xml:space="preserve"> (créer un nouveau formulaire à partir d'un autre)</w:t>
       </w:r>
     </w:p>
     <w:p>
@@ -4924,7 +5358,13 @@
         <w:rPr>
           <w:rFonts w:ascii="Verdana" w:hAnsi="Verdana"/>
         </w:rPr>
-        <w:t>n lien pour supprimer un questionnaire</w:t>
+        <w:t xml:space="preserve">n lien pour supprimer un </w:t>
+      </w:r>
+      <w:r>
+        <w:rPr>
+          <w:rFonts w:ascii="Verdana" w:hAnsi="Verdana"/>
+        </w:rPr>
+        <w:t>sondage</w:t>
       </w:r>
     </w:p>
     <w:p>
@@ -5139,7 +5579,14 @@
           <w:rFonts w:ascii="Verdana" w:hAnsi="Verdana" w:cs="Arial"/>
           <w:szCs w:val="24"/>
         </w:rPr>
-        <w:t>Créer son questionnaire</w:t>
+        <w:t xml:space="preserve">Créer son </w:t>
+      </w:r>
+      <w:r>
+        <w:rPr>
+          <w:rFonts w:ascii="Verdana" w:hAnsi="Verdana" w:cs="Arial"/>
+          <w:szCs w:val="24"/>
+        </w:rPr>
+        <w:t>sondage</w:t>
       </w:r>
     </w:p>
     <w:p>
@@ -5161,7 +5608,14 @@
           <w:rFonts w:ascii="Verdana" w:hAnsi="Verdana" w:cs="Arial"/>
           <w:szCs w:val="24"/>
         </w:rPr>
-        <w:t>Dupliquer un questionnaire</w:t>
+        <w:t xml:space="preserve">Dupliquer un </w:t>
+      </w:r>
+      <w:r>
+        <w:rPr>
+          <w:rFonts w:ascii="Verdana" w:hAnsi="Verdana" w:cs="Arial"/>
+          <w:szCs w:val="24"/>
+        </w:rPr>
+        <w:t>sondage</w:t>
       </w:r>
     </w:p>
     <w:p>
@@ -5183,7 +5637,14 @@
           <w:rFonts w:ascii="Verdana" w:hAnsi="Verdana" w:cs="Arial"/>
           <w:szCs w:val="24"/>
         </w:rPr>
-        <w:t>Modifier son questionnaire</w:t>
+        <w:t xml:space="preserve">Modifier son </w:t>
+      </w:r>
+      <w:r>
+        <w:rPr>
+          <w:rFonts w:ascii="Verdana" w:hAnsi="Verdana" w:cs="Arial"/>
+          <w:szCs w:val="24"/>
+        </w:rPr>
+        <w:t>sondage</w:t>
       </w:r>
     </w:p>
     <w:p>
@@ -5205,7 +5666,14 @@
           <w:rFonts w:ascii="Verdana" w:hAnsi="Verdana" w:cs="Arial"/>
           <w:szCs w:val="24"/>
         </w:rPr>
-        <w:t>Supprimer son questionnaire</w:t>
+        <w:t xml:space="preserve">Supprimer son </w:t>
+      </w:r>
+      <w:r>
+        <w:rPr>
+          <w:rFonts w:ascii="Verdana" w:hAnsi="Verdana" w:cs="Arial"/>
+          <w:szCs w:val="24"/>
+        </w:rPr>
+        <w:t>sondage</w:t>
       </w:r>
     </w:p>
     <w:p>
@@ -5227,7 +5695,21 @@
           <w:rFonts w:ascii="Verdana" w:hAnsi="Verdana" w:cs="Arial"/>
           <w:szCs w:val="24"/>
         </w:rPr>
-        <w:t>Voir tous les questionnaires de l'application</w:t>
+        <w:t xml:space="preserve">Voir tous les </w:t>
+      </w:r>
+      <w:r>
+        <w:rPr>
+          <w:rFonts w:ascii="Verdana" w:hAnsi="Verdana" w:cs="Arial"/>
+          <w:szCs w:val="24"/>
+        </w:rPr>
+        <w:t>sondage</w:t>
+      </w:r>
+      <w:r>
+        <w:rPr>
+          <w:rFonts w:ascii="Verdana" w:hAnsi="Verdana" w:cs="Arial"/>
+          <w:szCs w:val="24"/>
+        </w:rPr>
+        <w:t>s de l'application</w:t>
       </w:r>
     </w:p>
     <w:p>
@@ -5271,7 +5753,21 @@
           <w:rFonts w:ascii="Verdana" w:hAnsi="Verdana" w:cs="Arial"/>
           <w:szCs w:val="24"/>
         </w:rPr>
-        <w:t>Envoyer un questionnaire via un lien url</w:t>
+        <w:t xml:space="preserve">Envoyer un </w:t>
+      </w:r>
+      <w:r>
+        <w:rPr>
+          <w:rFonts w:ascii="Verdana" w:hAnsi="Verdana" w:cs="Arial"/>
+          <w:szCs w:val="24"/>
+        </w:rPr>
+        <w:t>sondage</w:t>
+      </w:r>
+      <w:r>
+        <w:rPr>
+          <w:rFonts w:ascii="Verdana" w:hAnsi="Verdana" w:cs="Arial"/>
+          <w:szCs w:val="24"/>
+        </w:rPr>
+        <w:t xml:space="preserve"> via un lien url</w:t>
       </w:r>
     </w:p>
     <w:p>
@@ -5293,7 +5789,14 @@
           <w:rFonts w:ascii="Verdana" w:hAnsi="Verdana" w:cs="Arial"/>
           <w:szCs w:val="24"/>
         </w:rPr>
-        <w:t>Afficher et consulter les résultats de chaque questionnaire</w:t>
+        <w:t xml:space="preserve">Afficher et consulter les résultats de chaque </w:t>
+      </w:r>
+      <w:r>
+        <w:rPr>
+          <w:rFonts w:ascii="Verdana" w:hAnsi="Verdana" w:cs="Arial"/>
+          <w:szCs w:val="24"/>
+        </w:rPr>
+        <w:t>sondage</w:t>
       </w:r>
     </w:p>
     <w:p>
@@ -5346,7 +5849,19 @@
         <w:rPr>
           <w:rFonts w:ascii="Verdana" w:hAnsi="Verdana" w:cs="Arial"/>
         </w:rPr>
-        <w:t>Modifier tous les questionnaires</w:t>
+        <w:t xml:space="preserve">Modifier tous les </w:t>
+      </w:r>
+      <w:r>
+        <w:rPr>
+          <w:rFonts w:ascii="Verdana" w:hAnsi="Verdana" w:cs="Arial"/>
+        </w:rPr>
+        <w:t>sondage</w:t>
+      </w:r>
+      <w:r>
+        <w:rPr>
+          <w:rFonts w:ascii="Verdana" w:hAnsi="Verdana" w:cs="Arial"/>
+        </w:rPr>
+        <w:t>s</w:t>
       </w:r>
     </w:p>
     <w:p>
@@ -5378,7 +5893,13 @@
         <w:rPr>
           <w:rFonts w:ascii="Verdana" w:hAnsi="Verdana" w:cs="Arial"/>
         </w:rPr>
-        <w:t>questionnaires</w:t>
+        <w:t>sondage</w:t>
+      </w:r>
+      <w:r>
+        <w:rPr>
+          <w:rFonts w:ascii="Verdana" w:hAnsi="Verdana" w:cs="Arial"/>
+        </w:rPr>
+        <w:t>s</w:t>
       </w:r>
     </w:p>
     <w:p>
@@ -5472,7 +5993,19 @@
         <w:rPr>
           <w:rFonts w:ascii="Verdana" w:hAnsi="Verdana"/>
         </w:rPr>
-        <w:t>es questionnaires</w:t>
+        <w:t xml:space="preserve">es </w:t>
+      </w:r>
+      <w:r>
+        <w:rPr>
+          <w:rFonts w:ascii="Verdana" w:hAnsi="Verdana"/>
+        </w:rPr>
+        <w:t>sondage</w:t>
+      </w:r>
+      <w:r>
+        <w:rPr>
+          <w:rFonts w:ascii="Verdana" w:hAnsi="Verdana"/>
+        </w:rPr>
+        <w:t>s</w:t>
       </w:r>
       <w:r>
         <w:rPr>
@@ -5527,7 +6060,6 @@
         <w:ind w:left="737"/>
       </w:pPr>
       <w:r>
-        <w:lastRenderedPageBreak/>
         <w:fldChar w:fldCharType="begin"/>
       </w:r>
       <w:r>
@@ -5550,7 +6082,10 @@
         <w:t xml:space="preserve">  </w:t>
       </w:r>
       <w:r>
-        <w:t>Le questionnaire</w:t>
+        <w:t xml:space="preserve">Le </w:t>
+      </w:r>
+      <w:r>
+        <w:t>sondage</w:t>
       </w:r>
       <w:bookmarkEnd w:id="43"/>
       <w:bookmarkEnd w:id="44"/>
@@ -5568,7 +6103,31 @@
         <w:rPr>
           <w:rFonts w:ascii="Verdana" w:hAnsi="Verdana" w:cs="Arial"/>
         </w:rPr>
-        <w:t>Un lien questionnaire sera disponible dans administration et celui-ci redirigera vers l’espace questionnaire.</w:t>
+        <w:t xml:space="preserve">Un lien </w:t>
+      </w:r>
+      <w:r>
+        <w:rPr>
+          <w:rFonts w:ascii="Verdana" w:hAnsi="Verdana" w:cs="Arial"/>
+        </w:rPr>
+        <w:t>sondage</w:t>
+      </w:r>
+      <w:r>
+        <w:rPr>
+          <w:rFonts w:ascii="Verdana" w:hAnsi="Verdana" w:cs="Arial"/>
+        </w:rPr>
+        <w:t xml:space="preserve"> sera disponible dans administration et celui-ci redirigera vers l’espace </w:t>
+      </w:r>
+      <w:r>
+        <w:rPr>
+          <w:rFonts w:ascii="Verdana" w:hAnsi="Verdana" w:cs="Arial"/>
+        </w:rPr>
+        <w:t>sondage</w:t>
+      </w:r>
+      <w:r>
+        <w:rPr>
+          <w:rFonts w:ascii="Verdana" w:hAnsi="Verdana" w:cs="Arial"/>
+        </w:rPr>
+        <w:t>.</w:t>
       </w:r>
     </w:p>
     <w:p>
@@ -5592,7 +6151,7 @@
         <w:t xml:space="preserve">Création d’un </w:t>
       </w:r>
       <w:r>
-        <w:t>questionnaire</w:t>
+        <w:t>sondage</w:t>
       </w:r>
       <w:bookmarkEnd w:id="45"/>
       <w:bookmarkEnd w:id="46"/>
@@ -5609,7 +6168,31 @@
         <w:rPr>
           <w:rFonts w:ascii="Verdana" w:hAnsi="Verdana" w:cs="Arial"/>
         </w:rPr>
-        <w:t>Un lien ajouter permettra la création d’un nouveau questionnaire. Ledit questionnaire se décline en trois parties :</w:t>
+        <w:t xml:space="preserve">Un lien ajouter permettra la création d’un nouveau </w:t>
+      </w:r>
+      <w:r>
+        <w:rPr>
+          <w:rFonts w:ascii="Verdana" w:hAnsi="Verdana" w:cs="Arial"/>
+        </w:rPr>
+        <w:t>sondage</w:t>
+      </w:r>
+      <w:r>
+        <w:rPr>
+          <w:rFonts w:ascii="Verdana" w:hAnsi="Verdana" w:cs="Arial"/>
+        </w:rPr>
+        <w:t xml:space="preserve">. Ledit </w:t>
+      </w:r>
+      <w:r>
+        <w:rPr>
+          <w:rFonts w:ascii="Verdana" w:hAnsi="Verdana" w:cs="Arial"/>
+        </w:rPr>
+        <w:t>sondage</w:t>
+      </w:r>
+      <w:r>
+        <w:rPr>
+          <w:rFonts w:ascii="Verdana" w:hAnsi="Verdana" w:cs="Arial"/>
+        </w:rPr>
+        <w:t xml:space="preserve"> se décline en trois parties :</w:t>
       </w:r>
     </w:p>
     <w:p>
@@ -5631,6 +6214,7 @@
         <w:rPr>
           <w:rFonts w:asciiTheme="minorHAnsi" w:hAnsiTheme="minorHAnsi" w:cstheme="minorHAnsi"/>
         </w:rPr>
+        <w:lastRenderedPageBreak/>
         <w:t>Un titre</w:t>
       </w:r>
       <w:bookmarkEnd w:id="47"/>
@@ -5645,7 +6229,19 @@
         <w:rPr>
           <w:rFonts w:ascii="Verdana" w:hAnsi="Verdana" w:cs="Arial"/>
         </w:rPr>
-        <w:t>Le titre sera composé d’un maximum de 255 caractères et sera le nom du questionnaire.</w:t>
+        <w:t xml:space="preserve">Le titre sera composé d’un maximum de 255 caractères et sera le nom du </w:t>
+      </w:r>
+      <w:r>
+        <w:rPr>
+          <w:rFonts w:ascii="Verdana" w:hAnsi="Verdana" w:cs="Arial"/>
+        </w:rPr>
+        <w:t>sondage</w:t>
+      </w:r>
+      <w:r>
+        <w:rPr>
+          <w:rFonts w:ascii="Verdana" w:hAnsi="Verdana" w:cs="Arial"/>
+        </w:rPr>
+        <w:t>.</w:t>
       </w:r>
     </w:p>
     <w:p>
@@ -5667,7 +6263,13 @@
         <w:rPr>
           <w:rFonts w:asciiTheme="minorHAnsi" w:hAnsiTheme="minorHAnsi" w:cstheme="minorHAnsi"/>
         </w:rPr>
-        <w:t>Un résumé descriptif du questionnaire</w:t>
+        <w:t xml:space="preserve">Un résumé descriptif du </w:t>
+      </w:r>
+      <w:r>
+        <w:rPr>
+          <w:rFonts w:asciiTheme="minorHAnsi" w:hAnsiTheme="minorHAnsi" w:cstheme="minorHAnsi"/>
+        </w:rPr>
+        <w:t>sondage</w:t>
       </w:r>
       <w:bookmarkEnd w:id="49"/>
       <w:bookmarkEnd w:id="50"/>
@@ -5684,7 +6286,19 @@
         <w:rPr>
           <w:rFonts w:ascii="Verdana" w:hAnsi="Verdana" w:cs="Arial"/>
         </w:rPr>
-        <w:t>Le résumé sera une description du questionnaire attendu. Il sera défini comme une zone de texte aéra.</w:t>
+        <w:t xml:space="preserve">Le résumé sera une description du </w:t>
+      </w:r>
+      <w:r>
+        <w:rPr>
+          <w:rFonts w:ascii="Verdana" w:hAnsi="Verdana" w:cs="Arial"/>
+        </w:rPr>
+        <w:t>sondage</w:t>
+      </w:r>
+      <w:r>
+        <w:rPr>
+          <w:rFonts w:ascii="Verdana" w:hAnsi="Verdana" w:cs="Arial"/>
+        </w:rPr>
+        <w:t xml:space="preserve"> attendu. Il sera défini comme une zone de texte aéra.</w:t>
       </w:r>
     </w:p>
     <w:p>
@@ -5863,7 +6477,13 @@
         <w:rPr>
           <w:rFonts w:ascii="Verdana" w:hAnsi="Verdana" w:cs="Arial"/>
         </w:rPr>
-        <w:t>préciser si la réponse est obligatoire ou non dans le questionnaire</w:t>
+        <w:t xml:space="preserve">préciser si la réponse est obligatoire ou non dans le </w:t>
+      </w:r>
+      <w:r>
+        <w:rPr>
+          <w:rFonts w:ascii="Verdana" w:hAnsi="Verdana" w:cs="Arial"/>
+        </w:rPr>
+        <w:t>sondage</w:t>
       </w:r>
     </w:p>
     <w:p>
@@ -5998,7 +6618,19 @@
         <w:rPr>
           <w:rFonts w:ascii="Verdana" w:hAnsi="Verdana" w:cs="Arial"/>
         </w:rPr>
-        <w:t>Les réponses du questionnaire seront de différent type. Il sera donné à l’administrateur (selon la faisabilité) la possibilité d’introduire les réponses :</w:t>
+        <w:t xml:space="preserve">Les réponses du </w:t>
+      </w:r>
+      <w:r>
+        <w:rPr>
+          <w:rFonts w:ascii="Verdana" w:hAnsi="Verdana" w:cs="Arial"/>
+        </w:rPr>
+        <w:t>sondage</w:t>
+      </w:r>
+      <w:r>
+        <w:rPr>
+          <w:rFonts w:ascii="Verdana" w:hAnsi="Verdana" w:cs="Arial"/>
+        </w:rPr>
+        <w:t xml:space="preserve"> seront de différent type. Il sera donné à l’administrateur (selon la faisabilité) la possibilité d’introduire les réponses :</w:t>
       </w:r>
     </w:p>
     <w:p>
@@ -6185,7 +6817,6 @@
       <w:bookmarkStart w:id="55" w:name="_Toc98252263"/>
       <w:bookmarkStart w:id="56" w:name="_Toc98487203"/>
       <w:r>
-        <w:lastRenderedPageBreak/>
         <w:t>Conditions de validité</w:t>
       </w:r>
       <w:bookmarkEnd w:id="55"/>
@@ -6203,7 +6834,19 @@
         <w:rPr>
           <w:rFonts w:ascii="Verdana" w:hAnsi="Verdana"/>
         </w:rPr>
-        <w:t>Tout questionnaire devra remplir certaines conditions de validité :</w:t>
+        <w:t xml:space="preserve">Tout </w:t>
+      </w:r>
+      <w:r>
+        <w:rPr>
+          <w:rFonts w:ascii="Verdana" w:hAnsi="Verdana"/>
+        </w:rPr>
+        <w:t>sondage</w:t>
+      </w:r>
+      <w:r>
+        <w:rPr>
+          <w:rFonts w:ascii="Verdana" w:hAnsi="Verdana"/>
+        </w:rPr>
+        <w:t xml:space="preserve"> devra remplir certaines conditions de validité :</w:t>
       </w:r>
     </w:p>
     <w:p>
@@ -6241,7 +6884,31 @@
         <w:rPr>
           <w:rFonts w:ascii="Verdana" w:hAnsi="Verdana" w:cs="Arial"/>
         </w:rPr>
-        <w:t xml:space="preserve"> En dehors de cet espace-temps, le lien qui affiche le questionnaire devra afficher un message précisant que ce questionnaire n'est plus disponible.</w:t>
+        <w:t xml:space="preserve"> En dehors de cet espace-temps, le lien qui affiche le </w:t>
+      </w:r>
+      <w:r>
+        <w:rPr>
+          <w:rFonts w:ascii="Verdana" w:hAnsi="Verdana" w:cs="Arial"/>
+        </w:rPr>
+        <w:t>sondage</w:t>
+      </w:r>
+      <w:r>
+        <w:rPr>
+          <w:rFonts w:ascii="Verdana" w:hAnsi="Verdana" w:cs="Arial"/>
+        </w:rPr>
+        <w:t xml:space="preserve"> devra afficher un message précisant que ce </w:t>
+      </w:r>
+      <w:r>
+        <w:rPr>
+          <w:rFonts w:ascii="Verdana" w:hAnsi="Verdana" w:cs="Arial"/>
+        </w:rPr>
+        <w:t>sondage</w:t>
+      </w:r>
+      <w:r>
+        <w:rPr>
+          <w:rFonts w:ascii="Verdana" w:hAnsi="Verdana" w:cs="Arial"/>
+        </w:rPr>
+        <w:t xml:space="preserve"> n'est plus disponible.</w:t>
       </w:r>
     </w:p>
     <w:p>
@@ -6261,13 +6928,32 @@
         <w:rPr>
           <w:rFonts w:ascii="Verdana" w:hAnsi="Verdana" w:cs="Arial"/>
         </w:rPr>
-        <w:t>Le questionnaire devra être envoyé sous forme de lien, puis rempli de façon unique par un utilisateur</w:t>
-      </w:r>
-      <w:r>
-        <w:rPr>
-          <w:rFonts w:ascii="Verdana" w:hAnsi="Verdana" w:cs="Arial"/>
-        </w:rPr>
-        <w:t>. Les données saisies par l'utilisateur seront enregistrées au moment de sa validation seulement.</w:t>
+        <w:t xml:space="preserve">Le </w:t>
+      </w:r>
+      <w:r>
+        <w:rPr>
+          <w:rFonts w:ascii="Verdana" w:hAnsi="Verdana" w:cs="Arial"/>
+        </w:rPr>
+        <w:t>sondage</w:t>
+      </w:r>
+      <w:r>
+        <w:rPr>
+          <w:rFonts w:ascii="Verdana" w:hAnsi="Verdana" w:cs="Arial"/>
+        </w:rPr>
+        <w:t xml:space="preserve"> devra être envoyé sous forme de lien, puis rempli de façon unique par un utilisateur</w:t>
+      </w:r>
+      <w:r>
+        <w:rPr>
+          <w:rFonts w:ascii="Verdana" w:hAnsi="Verdana" w:cs="Arial"/>
+        </w:rPr>
+        <w:t xml:space="preserve">. Les données saisies par l'utilisateur seront </w:t>
+      </w:r>
+      <w:r>
+        <w:rPr>
+          <w:rFonts w:ascii="Verdana" w:hAnsi="Verdana" w:cs="Arial"/>
+        </w:rPr>
+        <w:lastRenderedPageBreak/>
+        <w:t>enregistrées au moment de sa validation seulement.</w:t>
       </w:r>
       <w:r>
         <w:rPr>
@@ -6293,7 +6979,19 @@
         <w:rPr>
           <w:rFonts w:ascii="Verdana" w:hAnsi="Verdana" w:cs="Arial"/>
         </w:rPr>
-        <w:t>De ne pas trouver comment afficher d'autres questionnaires</w:t>
+        <w:t xml:space="preserve">De ne pas trouver comment afficher d'autres </w:t>
+      </w:r>
+      <w:r>
+        <w:rPr>
+          <w:rFonts w:ascii="Verdana" w:hAnsi="Verdana" w:cs="Arial"/>
+        </w:rPr>
+        <w:t>sondage</w:t>
+      </w:r>
+      <w:r>
+        <w:rPr>
+          <w:rFonts w:ascii="Verdana" w:hAnsi="Verdana" w:cs="Arial"/>
+        </w:rPr>
+        <w:t>s</w:t>
       </w:r>
     </w:p>
     <w:p>
@@ -6312,7 +7010,13 @@
         <w:rPr>
           <w:rFonts w:ascii="Verdana" w:hAnsi="Verdana" w:cs="Arial"/>
         </w:rPr>
-        <w:t>À un même utilisateur de ne pas remplir plusieurs fois le questionnaire</w:t>
+        <w:t xml:space="preserve">À un même utilisateur de ne pas remplir plusieurs fois le </w:t>
+      </w:r>
+      <w:r>
+        <w:rPr>
+          <w:rFonts w:ascii="Verdana" w:hAnsi="Verdana" w:cs="Arial"/>
+        </w:rPr>
+        <w:t>sondage</w:t>
       </w:r>
     </w:p>
     <w:p>
@@ -6360,7 +7064,19 @@
         <w:rPr>
           <w:rFonts w:ascii="Verdana" w:hAnsi="Verdana" w:cs="Arial"/>
         </w:rPr>
-        <w:t>Le questionnaire sera composé de question</w:t>
+        <w:t xml:space="preserve">Le </w:t>
+      </w:r>
+      <w:r>
+        <w:rPr>
+          <w:rFonts w:ascii="Verdana" w:hAnsi="Verdana" w:cs="Arial"/>
+        </w:rPr>
+        <w:t>sondage</w:t>
+      </w:r>
+      <w:r>
+        <w:rPr>
+          <w:rFonts w:ascii="Verdana" w:hAnsi="Verdana" w:cs="Arial"/>
+        </w:rPr>
+        <w:t xml:space="preserve"> sera composé de question</w:t>
       </w:r>
       <w:r>
         <w:rPr>
@@ -10117,100 +10833,100 @@
       </w:rPr>
     </w:lvl>
   </w:abstractNum>
-  <w:num w:numId="1">
+  <w:num w:numId="1" w16cid:durableId="141891522">
     <w:abstractNumId w:val="28"/>
   </w:num>
-  <w:num w:numId="2">
+  <w:num w:numId="2" w16cid:durableId="1993874404">
     <w:abstractNumId w:val="21"/>
   </w:num>
-  <w:num w:numId="3">
+  <w:num w:numId="3" w16cid:durableId="233862320">
     <w:abstractNumId w:val="17"/>
   </w:num>
-  <w:num w:numId="4">
+  <w:num w:numId="4" w16cid:durableId="1867256231">
     <w:abstractNumId w:val="23"/>
   </w:num>
-  <w:num w:numId="5">
+  <w:num w:numId="5" w16cid:durableId="913470250">
     <w:abstractNumId w:val="27"/>
   </w:num>
-  <w:num w:numId="6">
+  <w:num w:numId="6" w16cid:durableId="1420755358">
     <w:abstractNumId w:val="19"/>
   </w:num>
-  <w:num w:numId="7">
+  <w:num w:numId="7" w16cid:durableId="1536769306">
     <w:abstractNumId w:val="3"/>
   </w:num>
-  <w:num w:numId="8">
+  <w:num w:numId="8" w16cid:durableId="1163353535">
     <w:abstractNumId w:val="24"/>
   </w:num>
-  <w:num w:numId="9">
+  <w:num w:numId="9" w16cid:durableId="750077013">
     <w:abstractNumId w:val="8"/>
   </w:num>
-  <w:num w:numId="10">
+  <w:num w:numId="10" w16cid:durableId="1874347799">
     <w:abstractNumId w:val="7"/>
   </w:num>
-  <w:num w:numId="11">
+  <w:num w:numId="11" w16cid:durableId="20668819">
     <w:abstractNumId w:val="16"/>
   </w:num>
-  <w:num w:numId="12">
+  <w:num w:numId="12" w16cid:durableId="1150050299">
     <w:abstractNumId w:val="12"/>
   </w:num>
-  <w:num w:numId="13">
+  <w:num w:numId="13" w16cid:durableId="692805128">
     <w:abstractNumId w:val="22"/>
   </w:num>
-  <w:num w:numId="14">
+  <w:num w:numId="14" w16cid:durableId="321272512">
     <w:abstractNumId w:val="20"/>
   </w:num>
-  <w:num w:numId="15">
+  <w:num w:numId="15" w16cid:durableId="2033535743">
     <w:abstractNumId w:val="11"/>
   </w:num>
-  <w:num w:numId="16">
+  <w:num w:numId="16" w16cid:durableId="1393847068">
     <w:abstractNumId w:val="13"/>
   </w:num>
-  <w:num w:numId="17">
+  <w:num w:numId="17" w16cid:durableId="1724333416">
     <w:abstractNumId w:val="1"/>
   </w:num>
-  <w:num w:numId="18">
+  <w:num w:numId="18" w16cid:durableId="195318234">
     <w:abstractNumId w:val="26"/>
   </w:num>
-  <w:num w:numId="19">
+  <w:num w:numId="19" w16cid:durableId="1427337847">
     <w:abstractNumId w:val="6"/>
   </w:num>
-  <w:num w:numId="20">
+  <w:num w:numId="20" w16cid:durableId="873806818">
     <w:abstractNumId w:val="31"/>
   </w:num>
-  <w:num w:numId="21">
+  <w:num w:numId="21" w16cid:durableId="1528520625">
     <w:abstractNumId w:val="10"/>
   </w:num>
-  <w:num w:numId="22">
+  <w:num w:numId="22" w16cid:durableId="875236280">
     <w:abstractNumId w:val="0"/>
   </w:num>
-  <w:num w:numId="23">
+  <w:num w:numId="23" w16cid:durableId="555315740">
     <w:abstractNumId w:val="18"/>
   </w:num>
-  <w:num w:numId="24">
+  <w:num w:numId="24" w16cid:durableId="1199660570">
     <w:abstractNumId w:val="15"/>
   </w:num>
-  <w:num w:numId="25">
+  <w:num w:numId="25" w16cid:durableId="1378118979">
     <w:abstractNumId w:val="29"/>
   </w:num>
-  <w:num w:numId="26">
+  <w:num w:numId="26" w16cid:durableId="1219517766">
     <w:abstractNumId w:val="25"/>
   </w:num>
-  <w:num w:numId="27">
+  <w:num w:numId="27" w16cid:durableId="905337383">
     <w:abstractNumId w:val="30"/>
   </w:num>
-  <w:num w:numId="28">
+  <w:num w:numId="28" w16cid:durableId="1579483600">
     <w:abstractNumId w:val="4"/>
   </w:num>
-  <w:num w:numId="29">
+  <w:num w:numId="29" w16cid:durableId="1789159190">
     <w:abstractNumId w:val="5"/>
   </w:num>
-  <w:num w:numId="30">
+  <w:num w:numId="30" w16cid:durableId="518469360">
     <w:abstractNumId w:val="2"/>
   </w:num>
-  <w:num w:numId="31">
+  <w:num w:numId="31" w16cid:durableId="1420061726">
     <w:abstractNumId w:val="14"/>
   </w:num>
-  <w:num w:numId="32">
+  <w:num w:numId="32" w16cid:durableId="1642732131">
     <w:abstractNumId w:val="9"/>
   </w:num>
   <w:numIdMacAtCleanup w:val="25"/>
@@ -10340,6 +11056,7 @@
     <w:lsdException w:name="HTML Sample" w:semiHidden="1" w:unhideWhenUsed="1"/>
     <w:lsdException w:name="HTML Typewriter" w:semiHidden="1" w:unhideWhenUsed="1"/>
     <w:lsdException w:name="HTML Variable" w:semiHidden="1" w:unhideWhenUsed="1"/>
+    <w:lsdException w:name="Normal Table" w:semiHidden="1" w:unhideWhenUsed="1"/>
     <w:lsdException w:name="annotation subject" w:semiHidden="1" w:unhideWhenUsed="1"/>
     <w:lsdException w:name="No List" w:semiHidden="1" w:unhideWhenUsed="1"/>
     <w:lsdException w:name="Outline List 1" w:semiHidden="1" w:unhideWhenUsed="1"/>
@@ -10382,8 +11099,11 @@
     <w:lsdException w:name="Table Contemporary" w:semiHidden="1" w:unhideWhenUsed="1"/>
     <w:lsdException w:name="Table Elegant" w:semiHidden="1" w:unhideWhenUsed="1"/>
     <w:lsdException w:name="Table Professional" w:semiHidden="1" w:unhideWhenUsed="1"/>
+    <w:lsdException w:name="Table Subtle 1" w:semiHidden="1" w:unhideWhenUsed="1"/>
     <w:lsdException w:name="Table Subtle 2" w:semiHidden="1" w:unhideWhenUsed="1"/>
     <w:lsdException w:name="Table Web 1" w:semiHidden="1" w:unhideWhenUsed="1"/>
+    <w:lsdException w:name="Table Web 2" w:semiHidden="1" w:unhideWhenUsed="1"/>
+    <w:lsdException w:name="Table Web 3" w:semiHidden="1" w:unhideWhenUsed="1"/>
     <w:lsdException w:name="Balloon Text" w:semiHidden="1" w:unhideWhenUsed="1"/>
     <w:lsdException w:name="Table Grid" w:uiPriority="39"/>
     <w:lsdException w:name="Table Theme" w:semiHidden="1" w:unhideWhenUsed="1"/>

</xml_diff>